<commit_message>
Hooked in Header and Editor to use App.jsx as source of truth.
</commit_message>
<xml_diff>
--- a/TPOT Electron/src/config/SampleLetter.docx
+++ b/TPOT Electron/src/config/SampleLetter.docx
@@ -324,6 +324,42 @@
         </w:rPr>
         <w:t>The Cross - Only the Death Sentence Will Avail &lt;http://www.thepathoftruth.com/teachings/the-cross-only-death-sentence-will-avail.htm&gt;</w:t>
       </w:r>
+    </w:p>
+    <w:p>
+      <w:pPr>
+        <w:rPr>
+          <w:rFonts w:ascii="Trebuchet MS" w:hAnsi="Trebuchet MS" w:cs="Trebuchet MS"/>
+          <w:noProof/>
+          <w:sz w:val="24"/>
+          <w:szCs w:val="24"/>
+        </w:rPr>
+      </w:pPr>
+      <w:hyperlink r:id="rId4" w:history="1">
+        <w:r>
+          <w:rPr>
+            <w:rStyle w:val="Hyperlink"/>
+            <w:rFonts w:ascii="Trebuchet MS" w:hAnsi="Trebuchet MS" w:cs="Trebuchet MS"/>
+            <w:noProof/>
+            <w:sz w:val="24"/>
+            <w:szCs w:val="24"/>
+          </w:rPr>
+          <w:t>The Cross</w:t>
+        </w:r>
+      </w:hyperlink>
+    </w:p>
+    <w:p>
+      <w:pPr>
+        <w:rPr>
+          <w:rFonts w:ascii="Trebuchet MS" w:hAnsi="Trebuchet MS" w:cs="Trebuchet MS"/>
+          <w:noProof/>
+          <w:color w:val="0000FF"/>
+          <w:sz w:val="24"/>
+          <w:szCs w:val="24"/>
+          <w:u w:val="single"/>
+        </w:rPr>
+      </w:pPr>
+      <w:bookmarkStart w:id="0" w:name="_GoBack"/>
+      <w:bookmarkEnd w:id="0"/>
     </w:p>
     <w:p/>
     <w:p/>
@@ -349,8 +385,8 @@
             <v:path o:extrusionok="f" gradientshapeok="t" o:connecttype="rect"/>
             <o:lock v:ext="edit" aspectratio="t"/>
           </v:shapetype>
-          <v:shape id="_x0000_i1025" type="#_x0000_t75" style="width:207pt;height:137.25pt">
-            <v:imagedata r:id="rId4" o:title=""/>
+          <v:shape id="_x0000_i1025" type="#_x0000_t75" style="width:207.2pt;height:137pt">
+            <v:imagedata r:id="rId5" o:title=""/>
           </v:shape>
         </w:pict>
       </w:r>
@@ -400,6 +436,7 @@
           <w:b/>
           <w:u w:val="single"/>
         </w:rPr>
+        <w:lastRenderedPageBreak/>
         <w:t>Bold underline</w:t>
       </w:r>
     </w:p>
@@ -430,7 +467,6 @@
           <w:i/>
           <w:u w:val="single"/>
         </w:rPr>
-        <w:lastRenderedPageBreak/>
         <w:t>Italic underlined</w:t>
       </w:r>
     </w:p>
@@ -467,10 +503,7 @@
         <w:t>Heading2</w:t>
       </w:r>
     </w:p>
-    <w:p>
-      <w:bookmarkStart w:id="0" w:name="_GoBack"/>
-      <w:bookmarkEnd w:id="0"/>
-    </w:p>
+    <w:p/>
     <w:sectPr>
       <w:pgSz w:w="12240" w:h="15840"/>
       <w:pgMar w:top="1440" w:right="1440" w:bottom="1440" w:left="1440" w:header="720" w:footer="720" w:gutter="0"/>

</xml_diff>